<commit_message>
Update Crediti e documentazione
</commit_message>
<xml_diff>
--- a/Documentazione.docx
+++ b/Documentazione.docx
@@ -17,18 +17,18 @@
           <w:sz w:val="36"/>
           <w:szCs w:val="36"/>
         </w:rPr>
-        <w:t>INDICE</w:t>
-      </w:r>
-    </w:p>
-    <w:p>
-      <w:pPr>
-        <w:jc w:val="center"/>
+        <w:t>Documentazione Script</w:t>
+      </w:r>
+      <w:r>
         <w:rPr>
           <w:b/>
           <w:sz w:val="36"/>
           <w:szCs w:val="36"/>
         </w:rPr>
-      </w:pPr>
+        <w:t>Adventure</w:t>
+      </w:r>
+      <w:bookmarkStart w:id="0" w:name="_GoBack"/>
+      <w:bookmarkEnd w:id="0"/>
     </w:p>
     <w:p>
       <w:pPr>
@@ -49,325 +49,586 @@
           <w:szCs w:val="36"/>
         </w:rPr>
       </w:pPr>
-    </w:p>
-    <w:p>
-      <w:pPr>
-        <w:rPr>
-          <w:sz w:val="28"/>
-          <w:szCs w:val="28"/>
-        </w:rPr>
-      </w:pPr>
-      <w:r>
-        <w:rPr>
-          <w:sz w:val="28"/>
-          <w:szCs w:val="28"/>
-        </w:rPr>
-        <w:t>1) Setup</w:t>
-      </w:r>
-      <w:r>
-        <w:rPr>
-          <w:sz w:val="28"/>
-          <w:szCs w:val="28"/>
-        </w:rPr>
-        <w:tab/>
-      </w:r>
-      <w:r>
-        <w:rPr>
-          <w:sz w:val="28"/>
-          <w:szCs w:val="28"/>
-        </w:rPr>
-        <w:tab/>
-      </w:r>
-      <w:r>
-        <w:rPr>
-          <w:sz w:val="28"/>
-          <w:szCs w:val="28"/>
-        </w:rPr>
-        <w:tab/>
-      </w:r>
-      <w:r>
-        <w:rPr>
-          <w:sz w:val="28"/>
-          <w:szCs w:val="28"/>
-        </w:rPr>
-        <w:tab/>
-      </w:r>
-      <w:r>
-        <w:rPr>
-          <w:sz w:val="28"/>
-          <w:szCs w:val="28"/>
-        </w:rPr>
-        <w:tab/>
-      </w:r>
-      <w:r>
-        <w:rPr>
-          <w:sz w:val="28"/>
-          <w:szCs w:val="28"/>
-        </w:rPr>
-        <w:tab/>
-        <w:t>pag.1</w:t>
-      </w:r>
-    </w:p>
-    <w:p>
-      <w:pPr>
-        <w:rPr>
-          <w:sz w:val="28"/>
-          <w:szCs w:val="28"/>
-        </w:rPr>
-      </w:pPr>
-      <w:r>
-        <w:rPr>
-          <w:sz w:val="28"/>
-          <w:szCs w:val="28"/>
-        </w:rPr>
-        <w:t>2) Introduzione a Godot</w:t>
-      </w:r>
-      <w:r>
-        <w:rPr>
-          <w:sz w:val="28"/>
-          <w:szCs w:val="28"/>
-        </w:rPr>
-        <w:tab/>
-      </w:r>
-      <w:r>
-        <w:rPr>
-          <w:sz w:val="28"/>
-          <w:szCs w:val="28"/>
-        </w:rPr>
-        <w:tab/>
-      </w:r>
-      <w:r>
-        <w:rPr>
-          <w:sz w:val="28"/>
-          <w:szCs w:val="28"/>
-        </w:rPr>
-        <w:tab/>
-      </w:r>
-      <w:r>
-        <w:rPr>
-          <w:sz w:val="28"/>
-          <w:szCs w:val="28"/>
-        </w:rPr>
-        <w:tab/>
-        <w:t>pag.6</w:t>
-      </w:r>
-    </w:p>
-    <w:p>
-      <w:pPr>
-        <w:rPr>
-          <w:sz w:val="28"/>
-          <w:szCs w:val="28"/>
-        </w:rPr>
-      </w:pPr>
-      <w:r>
-        <w:rPr>
-          <w:sz w:val="28"/>
-          <w:szCs w:val="28"/>
-        </w:rPr>
-        <w:t>3) D</w:t>
-      </w:r>
-      <w:r>
-        <w:rPr>
-          <w:sz w:val="28"/>
-          <w:szCs w:val="28"/>
-        </w:rPr>
-        <w:t xml:space="preserve">ocumentazione progetto </w:t>
-      </w:r>
-      <w:r>
-        <w:rPr>
-          <w:sz w:val="28"/>
-          <w:szCs w:val="28"/>
-        </w:rPr>
-        <w:tab/>
-      </w:r>
-      <w:r>
-        <w:rPr>
-          <w:sz w:val="28"/>
-          <w:szCs w:val="28"/>
-        </w:rPr>
-        <w:tab/>
-      </w:r>
-      <w:r>
-        <w:rPr>
-          <w:sz w:val="28"/>
-          <w:szCs w:val="28"/>
-        </w:rPr>
-        <w:tab/>
-        <w:t>pag.12</w:t>
-      </w:r>
-      <w:bookmarkStart w:id="0" w:name="_GoBack"/>
-      <w:bookmarkEnd w:id="0"/>
-    </w:p>
-    <w:p>
-      <w:pPr>
-        <w:rPr>
-          <w:sz w:val="28"/>
-          <w:szCs w:val="28"/>
-        </w:rPr>
-      </w:pPr>
-    </w:p>
-    <w:p>
-      <w:pPr>
-        <w:rPr>
-          <w:sz w:val="28"/>
-          <w:szCs w:val="28"/>
-        </w:rPr>
-      </w:pPr>
-    </w:p>
-    <w:p>
-      <w:pPr>
-        <w:rPr>
-          <w:sz w:val="28"/>
-          <w:szCs w:val="28"/>
-        </w:rPr>
-      </w:pPr>
-    </w:p>
-    <w:p>
-      <w:pPr>
-        <w:rPr>
-          <w:sz w:val="28"/>
-          <w:szCs w:val="28"/>
-        </w:rPr>
-      </w:pPr>
-    </w:p>
-    <w:p>
-      <w:pPr>
-        <w:rPr>
-          <w:sz w:val="28"/>
-          <w:szCs w:val="28"/>
-        </w:rPr>
-      </w:pPr>
-    </w:p>
-    <w:p>
-      <w:pPr>
-        <w:rPr>
-          <w:sz w:val="28"/>
-          <w:szCs w:val="28"/>
-        </w:rPr>
-      </w:pPr>
-    </w:p>
-    <w:p>
-      <w:pPr>
-        <w:rPr>
-          <w:sz w:val="28"/>
-          <w:szCs w:val="28"/>
-        </w:rPr>
-      </w:pPr>
-    </w:p>
-    <w:p>
-      <w:pPr>
-        <w:rPr>
-          <w:sz w:val="28"/>
-          <w:szCs w:val="28"/>
-        </w:rPr>
-      </w:pPr>
-    </w:p>
-    <w:p>
-      <w:pPr>
-        <w:rPr>
-          <w:sz w:val="28"/>
-          <w:szCs w:val="28"/>
-        </w:rPr>
-      </w:pPr>
-    </w:p>
-    <w:p>
-      <w:pPr>
-        <w:rPr>
-          <w:sz w:val="28"/>
-          <w:szCs w:val="28"/>
-        </w:rPr>
-      </w:pPr>
-    </w:p>
-    <w:p>
-      <w:pPr>
-        <w:rPr>
-          <w:sz w:val="28"/>
-          <w:szCs w:val="28"/>
-        </w:rPr>
-      </w:pPr>
-    </w:p>
-    <w:p>
-      <w:pPr>
-        <w:rPr>
-          <w:sz w:val="28"/>
-          <w:szCs w:val="28"/>
-        </w:rPr>
-      </w:pPr>
-    </w:p>
-    <w:p>
-      <w:pPr>
-        <w:rPr>
-          <w:sz w:val="28"/>
-          <w:szCs w:val="28"/>
-        </w:rPr>
-      </w:pPr>
-    </w:p>
-    <w:p>
-      <w:pPr>
-        <w:rPr>
-          <w:sz w:val="28"/>
-          <w:szCs w:val="28"/>
-        </w:rPr>
-      </w:pPr>
-    </w:p>
-    <w:p>
-      <w:pPr>
-        <w:rPr>
-          <w:sz w:val="28"/>
-          <w:szCs w:val="28"/>
-        </w:rPr>
-      </w:pPr>
-    </w:p>
-    <w:p>
-      <w:pPr>
-        <w:rPr>
-          <w:sz w:val="28"/>
-          <w:szCs w:val="28"/>
-        </w:rPr>
-      </w:pPr>
-    </w:p>
-    <w:p>
-      <w:pPr>
-        <w:rPr>
-          <w:sz w:val="28"/>
-          <w:szCs w:val="28"/>
-        </w:rPr>
-      </w:pPr>
-    </w:p>
-    <w:p>
-      <w:pPr>
-        <w:jc w:val="center"/>
-        <w:rPr>
-          <w:sz w:val="28"/>
-          <w:szCs w:val="28"/>
-        </w:rPr>
-      </w:pPr>
-    </w:p>
-    <w:p>
-      <w:pPr>
-        <w:jc w:val="center"/>
-        <w:rPr>
-          <w:sz w:val="28"/>
-          <w:szCs w:val="28"/>
-        </w:rPr>
-      </w:pPr>
-    </w:p>
-    <w:p>
-      <w:pPr>
-        <w:jc w:val="center"/>
+      <w:r>
         <w:rPr>
           <w:b/>
           <w:sz w:val="36"/>
           <w:szCs w:val="36"/>
         </w:rPr>
-      </w:pPr>
-      <w:r>
+        <w:t>INDICE</w:t>
+      </w:r>
+    </w:p>
+    <w:p>
+      <w:pPr>
+        <w:jc w:val="center"/>
         <w:rPr>
           <w:b/>
           <w:sz w:val="36"/>
           <w:szCs w:val="36"/>
         </w:rPr>
-        <w:lastRenderedPageBreak/>
+      </w:pPr>
+    </w:p>
+    <w:p>
+      <w:pPr>
+        <w:jc w:val="both"/>
+        <w:rPr>
+          <w:sz w:val="28"/>
+          <w:szCs w:val="28"/>
+        </w:rPr>
+      </w:pPr>
+      <w:r>
+        <w:rPr>
+          <w:sz w:val="28"/>
+          <w:szCs w:val="28"/>
+        </w:rPr>
+        <w:t>Setup</w:t>
+      </w:r>
+      <w:r>
+        <w:rPr>
+          <w:sz w:val="28"/>
+          <w:szCs w:val="28"/>
+        </w:rPr>
+        <w:tab/>
+      </w:r>
+      <w:r>
+        <w:rPr>
+          <w:sz w:val="28"/>
+          <w:szCs w:val="28"/>
+        </w:rPr>
+        <w:tab/>
+      </w:r>
+      <w:r>
+        <w:rPr>
+          <w:sz w:val="28"/>
+          <w:szCs w:val="28"/>
+        </w:rPr>
+        <w:tab/>
+      </w:r>
+      <w:r>
+        <w:rPr>
+          <w:sz w:val="28"/>
+          <w:szCs w:val="28"/>
+        </w:rPr>
+        <w:tab/>
+      </w:r>
+      <w:r>
+        <w:rPr>
+          <w:sz w:val="28"/>
+          <w:szCs w:val="28"/>
+        </w:rPr>
+        <w:tab/>
+      </w:r>
+      <w:r>
+        <w:rPr>
+          <w:sz w:val="28"/>
+          <w:szCs w:val="28"/>
+        </w:rPr>
+        <w:tab/>
+      </w:r>
+      <w:r>
+        <w:rPr>
+          <w:sz w:val="28"/>
+          <w:szCs w:val="28"/>
+        </w:rPr>
+        <w:t xml:space="preserve">                                                                        </w:t>
+      </w:r>
+      <w:r>
+        <w:rPr>
+          <w:sz w:val="28"/>
+          <w:szCs w:val="28"/>
+        </w:rPr>
+        <w:t>pag.1</w:t>
+      </w:r>
+    </w:p>
+    <w:p>
+      <w:pPr>
+        <w:jc w:val="both"/>
+        <w:rPr>
+          <w:sz w:val="28"/>
+          <w:szCs w:val="28"/>
+        </w:rPr>
+      </w:pPr>
+      <w:r>
+        <w:rPr>
+          <w:sz w:val="28"/>
+          <w:szCs w:val="28"/>
+        </w:rPr>
+        <w:t>I</w:t>
+      </w:r>
+      <w:r>
+        <w:rPr>
+          <w:sz w:val="28"/>
+          <w:szCs w:val="28"/>
+        </w:rPr>
+        <w:t>ntroduzione a Godot</w:t>
+      </w:r>
+      <w:r>
+        <w:rPr>
+          <w:sz w:val="28"/>
+          <w:szCs w:val="28"/>
+        </w:rPr>
+        <w:tab/>
+      </w:r>
+      <w:r>
+        <w:rPr>
+          <w:sz w:val="28"/>
+          <w:szCs w:val="28"/>
+        </w:rPr>
+        <w:tab/>
+      </w:r>
+      <w:r>
+        <w:rPr>
+          <w:sz w:val="28"/>
+          <w:szCs w:val="28"/>
+        </w:rPr>
+        <w:tab/>
+      </w:r>
+      <w:r>
+        <w:rPr>
+          <w:sz w:val="28"/>
+          <w:szCs w:val="28"/>
+        </w:rPr>
+        <w:tab/>
+      </w:r>
+      <w:r>
+        <w:rPr>
+          <w:sz w:val="28"/>
+          <w:szCs w:val="28"/>
+        </w:rPr>
+        <w:t xml:space="preserve">                                                             </w:t>
+      </w:r>
+      <w:r>
+        <w:rPr>
+          <w:sz w:val="28"/>
+          <w:szCs w:val="28"/>
+        </w:rPr>
+        <w:t>pag.6</w:t>
+      </w:r>
+    </w:p>
+    <w:p>
+      <w:pPr>
+        <w:jc w:val="both"/>
+        <w:rPr>
+          <w:sz w:val="28"/>
+          <w:szCs w:val="28"/>
+        </w:rPr>
+      </w:pPr>
+      <w:r>
+        <w:rPr>
+          <w:sz w:val="28"/>
+          <w:szCs w:val="28"/>
+        </w:rPr>
+        <w:t>D</w:t>
+      </w:r>
+      <w:r>
+        <w:rPr>
+          <w:sz w:val="28"/>
+          <w:szCs w:val="28"/>
+        </w:rPr>
+        <w:t xml:space="preserve">ocumentazione progetto </w:t>
+      </w:r>
+      <w:r>
+        <w:rPr>
+          <w:sz w:val="28"/>
+          <w:szCs w:val="28"/>
+        </w:rPr>
+        <w:tab/>
+      </w:r>
+      <w:r>
+        <w:rPr>
+          <w:sz w:val="28"/>
+          <w:szCs w:val="28"/>
+        </w:rPr>
+        <w:t xml:space="preserve"> </w:t>
+      </w:r>
+      <w:r>
+        <w:rPr>
+          <w:sz w:val="28"/>
+          <w:szCs w:val="28"/>
+        </w:rPr>
+        <w:tab/>
+      </w:r>
+      <w:r>
+        <w:rPr>
+          <w:sz w:val="28"/>
+          <w:szCs w:val="28"/>
+        </w:rPr>
+        <w:tab/>
+      </w:r>
+      <w:r>
+        <w:rPr>
+          <w:sz w:val="28"/>
+          <w:szCs w:val="28"/>
+        </w:rPr>
+        <w:t xml:space="preserve">                                                             </w:t>
+      </w:r>
+      <w:r>
+        <w:rPr>
+          <w:sz w:val="28"/>
+          <w:szCs w:val="28"/>
+        </w:rPr>
+        <w:t>pag.12</w:t>
+      </w:r>
+    </w:p>
+    <w:p>
+      <w:pPr>
+        <w:spacing w:line="276" w:lineRule="auto"/>
+        <w:jc w:val="both"/>
+        <w:rPr>
+          <w:sz w:val="28"/>
+          <w:szCs w:val="28"/>
+        </w:rPr>
+      </w:pPr>
+      <w:r>
+        <w:rPr>
+          <w:rFonts w:cstheme="minorHAnsi"/>
+          <w:sz w:val="28"/>
+          <w:szCs w:val="28"/>
+        </w:rPr>
+        <w:t>Addon Godot</w:t>
+      </w:r>
+      <w:r>
+        <w:rPr>
+          <w:rFonts w:cstheme="minorHAnsi"/>
+          <w:b/>
+          <w:sz w:val="28"/>
+          <w:szCs w:val="28"/>
+        </w:rPr>
+        <w:t xml:space="preserve"> </w:t>
+      </w:r>
+      <w:r>
+        <w:rPr>
+          <w:rFonts w:cstheme="minorHAnsi"/>
+          <w:b/>
+          <w:sz w:val="28"/>
+          <w:szCs w:val="28"/>
+        </w:rPr>
+        <w:t xml:space="preserve">                                                                                                                  </w:t>
+      </w:r>
+      <w:r>
+        <w:rPr>
+          <w:sz w:val="28"/>
+          <w:szCs w:val="28"/>
+        </w:rPr>
+        <w:t>pag.12</w:t>
+      </w:r>
+    </w:p>
+    <w:p>
+      <w:pPr>
+        <w:spacing w:line="276" w:lineRule="auto"/>
+        <w:jc w:val="both"/>
+        <w:rPr>
+          <w:sz w:val="28"/>
+          <w:szCs w:val="28"/>
+        </w:rPr>
+      </w:pPr>
+      <w:r>
+        <w:rPr>
+          <w:rFonts w:cstheme="minorHAnsi"/>
+          <w:sz w:val="28"/>
+          <w:szCs w:val="28"/>
+        </w:rPr>
+        <w:t>Controllo Personaggio e Camera</w:t>
+      </w:r>
+      <w:r>
+        <w:rPr>
+          <w:rFonts w:cstheme="minorHAnsi"/>
+          <w:b/>
+          <w:sz w:val="28"/>
+          <w:szCs w:val="28"/>
+        </w:rPr>
+        <w:t xml:space="preserve">                                                     </w:t>
+      </w:r>
+      <w:r>
+        <w:rPr>
+          <w:rFonts w:cstheme="minorHAnsi"/>
+          <w:b/>
+          <w:sz w:val="28"/>
+          <w:szCs w:val="28"/>
+        </w:rPr>
+        <w:t xml:space="preserve">                             </w:t>
+      </w:r>
+      <w:r>
+        <w:rPr>
+          <w:sz w:val="28"/>
+          <w:szCs w:val="28"/>
+        </w:rPr>
+        <w:t>pag.12</w:t>
+      </w:r>
+    </w:p>
+    <w:p>
+      <w:pPr>
+        <w:spacing w:line="276" w:lineRule="auto"/>
+        <w:jc w:val="both"/>
+        <w:rPr>
+          <w:rFonts w:cstheme="minorHAnsi"/>
+          <w:sz w:val="28"/>
+          <w:szCs w:val="28"/>
+        </w:rPr>
+      </w:pPr>
+      <w:r>
+        <w:rPr>
+          <w:rFonts w:cstheme="minorHAnsi"/>
+          <w:sz w:val="28"/>
+          <w:szCs w:val="28"/>
+        </w:rPr>
+        <w:t>Classi Statiche</w:t>
+      </w:r>
+      <w:r>
+        <w:rPr>
+          <w:rFonts w:cstheme="minorHAnsi"/>
+          <w:sz w:val="28"/>
+          <w:szCs w:val="28"/>
+        </w:rPr>
+        <w:t xml:space="preserve">                                                    </w:t>
+      </w:r>
+      <w:r>
+        <w:rPr>
+          <w:rFonts w:cstheme="minorHAnsi"/>
+          <w:sz w:val="28"/>
+          <w:szCs w:val="28"/>
+        </w:rPr>
+        <w:t xml:space="preserve">                              </w:t>
+      </w:r>
+      <w:r>
+        <w:rPr>
+          <w:rFonts w:cstheme="minorHAnsi"/>
+          <w:sz w:val="28"/>
+          <w:szCs w:val="28"/>
+        </w:rPr>
+        <w:t xml:space="preserve">                                </w:t>
+      </w:r>
+      <w:r>
+        <w:rPr>
+          <w:rFonts w:cstheme="minorHAnsi"/>
+          <w:sz w:val="28"/>
+          <w:szCs w:val="28"/>
+        </w:rPr>
+        <w:t>pag.14</w:t>
+      </w:r>
+      <w:r>
+        <w:rPr>
+          <w:rFonts w:cstheme="minorHAnsi"/>
+          <w:sz w:val="28"/>
+          <w:szCs w:val="28"/>
+        </w:rPr>
+        <w:t xml:space="preserve">         </w:t>
+      </w:r>
+    </w:p>
+    <w:p>
+      <w:pPr>
+        <w:spacing w:line="276" w:lineRule="auto"/>
+        <w:jc w:val="both"/>
+        <w:rPr>
+          <w:rFonts w:cstheme="minorHAnsi"/>
+          <w:sz w:val="28"/>
+          <w:szCs w:val="28"/>
+        </w:rPr>
+      </w:pPr>
+      <w:r>
+        <w:rPr>
+          <w:rFonts w:cstheme="minorHAnsi"/>
+          <w:sz w:val="28"/>
+          <w:szCs w:val="28"/>
+        </w:rPr>
+        <w:t>Modalità Esercizio</w:t>
+      </w:r>
+      <w:r>
+        <w:rPr>
+          <w:rFonts w:cstheme="minorHAnsi"/>
+          <w:sz w:val="28"/>
+          <w:szCs w:val="28"/>
+        </w:rPr>
+        <w:t xml:space="preserve">                                            </w:t>
+      </w:r>
+      <w:r>
+        <w:rPr>
+          <w:rFonts w:cstheme="minorHAnsi"/>
+          <w:sz w:val="28"/>
+          <w:szCs w:val="28"/>
+        </w:rPr>
+        <w:t xml:space="preserve">                                                               </w:t>
+      </w:r>
+      <w:r>
+        <w:rPr>
+          <w:rFonts w:cstheme="minorHAnsi"/>
+          <w:sz w:val="28"/>
+          <w:szCs w:val="28"/>
+        </w:rPr>
+        <w:t>pag.16</w:t>
+      </w:r>
+    </w:p>
+    <w:p>
+      <w:pPr>
+        <w:spacing w:line="276" w:lineRule="auto"/>
+        <w:jc w:val="both"/>
+        <w:rPr>
+          <w:rFonts w:cstheme="minorHAnsi"/>
+          <w:sz w:val="28"/>
+          <w:szCs w:val="28"/>
+        </w:rPr>
+      </w:pPr>
+      <w:r>
+        <w:rPr>
+          <w:rFonts w:cstheme="minorHAnsi"/>
+          <w:sz w:val="28"/>
+          <w:szCs w:val="28"/>
+        </w:rPr>
+        <w:t>ScriptConsole                                                                                                                   pag.25</w:t>
+      </w:r>
+    </w:p>
+    <w:p>
+      <w:pPr>
+        <w:spacing w:line="276" w:lineRule="auto"/>
+        <w:jc w:val="both"/>
+        <w:rPr>
+          <w:rFonts w:cstheme="minorHAnsi"/>
+          <w:sz w:val="28"/>
+          <w:szCs w:val="28"/>
+        </w:rPr>
+      </w:pPr>
+      <w:r>
+        <w:rPr>
+          <w:rFonts w:cstheme="minorHAnsi"/>
+          <w:sz w:val="28"/>
+          <w:szCs w:val="28"/>
+        </w:rPr>
+        <w:t>Doc                                                                                                                                     pag.32</w:t>
+      </w:r>
+    </w:p>
+    <w:p>
+      <w:pPr>
+        <w:spacing w:line="276" w:lineRule="auto"/>
+        <w:jc w:val="both"/>
+        <w:rPr>
+          <w:rFonts w:cstheme="minorHAnsi"/>
+          <w:sz w:val="28"/>
+          <w:szCs w:val="28"/>
+        </w:rPr>
+      </w:pPr>
+    </w:p>
+    <w:p>
+      <w:pPr>
+        <w:spacing w:line="276" w:lineRule="auto"/>
+        <w:rPr>
+          <w:rFonts w:cstheme="minorHAnsi"/>
+          <w:b/>
+          <w:sz w:val="28"/>
+          <w:szCs w:val="28"/>
+        </w:rPr>
+      </w:pPr>
+    </w:p>
+    <w:p>
+      <w:pPr>
+        <w:rPr>
+          <w:sz w:val="28"/>
+          <w:szCs w:val="28"/>
+        </w:rPr>
+      </w:pPr>
+    </w:p>
+    <w:p>
+      <w:pPr>
+        <w:rPr>
+          <w:sz w:val="28"/>
+          <w:szCs w:val="28"/>
+        </w:rPr>
+      </w:pPr>
+    </w:p>
+    <w:p>
+      <w:pPr>
+        <w:rPr>
+          <w:sz w:val="28"/>
+          <w:szCs w:val="28"/>
+        </w:rPr>
+      </w:pPr>
+    </w:p>
+    <w:p>
+      <w:pPr>
+        <w:rPr>
+          <w:sz w:val="28"/>
+          <w:szCs w:val="28"/>
+        </w:rPr>
+      </w:pPr>
+    </w:p>
+    <w:p>
+      <w:pPr>
+        <w:rPr>
+          <w:sz w:val="28"/>
+          <w:szCs w:val="28"/>
+        </w:rPr>
+      </w:pPr>
+    </w:p>
+    <w:p>
+      <w:pPr>
+        <w:rPr>
+          <w:sz w:val="28"/>
+          <w:szCs w:val="28"/>
+        </w:rPr>
+      </w:pPr>
+    </w:p>
+    <w:p>
+      <w:pPr>
+        <w:rPr>
+          <w:sz w:val="28"/>
+          <w:szCs w:val="28"/>
+        </w:rPr>
+      </w:pPr>
+    </w:p>
+    <w:p>
+      <w:pPr>
+        <w:rPr>
+          <w:sz w:val="28"/>
+          <w:szCs w:val="28"/>
+        </w:rPr>
+      </w:pPr>
+    </w:p>
+    <w:p>
+      <w:pPr>
+        <w:rPr>
+          <w:sz w:val="28"/>
+          <w:szCs w:val="28"/>
+        </w:rPr>
+      </w:pPr>
+    </w:p>
+    <w:p>
+      <w:pPr>
+        <w:rPr>
+          <w:sz w:val="28"/>
+          <w:szCs w:val="28"/>
+        </w:rPr>
+      </w:pPr>
+    </w:p>
+    <w:p>
+      <w:pPr>
+        <w:rPr>
+          <w:sz w:val="28"/>
+          <w:szCs w:val="28"/>
+        </w:rPr>
+      </w:pPr>
+    </w:p>
+    <w:p>
+      <w:pPr>
+        <w:rPr>
+          <w:sz w:val="28"/>
+          <w:szCs w:val="28"/>
+        </w:rPr>
+      </w:pPr>
+    </w:p>
+    <w:p>
+      <w:pPr>
+        <w:jc w:val="center"/>
+        <w:rPr>
+          <w:b/>
+          <w:sz w:val="36"/>
+          <w:szCs w:val="36"/>
+        </w:rPr>
+      </w:pPr>
+      <w:r>
+        <w:rPr>
+          <w:b/>
+          <w:sz w:val="36"/>
+          <w:szCs w:val="36"/>
+        </w:rPr>
         <w:t>Setup</w:t>
       </w:r>
     </w:p>
@@ -1108,7 +1369,21 @@
           <w:szCs w:val="28"/>
         </w:rPr>
         <w:lastRenderedPageBreak/>
-        <w:t>Adesso dobbiamo configurare Godot in modo tale che usi come Idee di default  VS Code. Godot infatti dispone di un I</w:t>
+        <w:t>Adesso dobbiamo configurare Godot in modo tale che</w:t>
+      </w:r>
+      <w:r>
+        <w:rPr>
+          <w:sz w:val="28"/>
+          <w:szCs w:val="28"/>
+        </w:rPr>
+        <w:t xml:space="preserve"> usi come Ide</w:t>
+      </w:r>
+      <w:r>
+        <w:rPr>
+          <w:sz w:val="28"/>
+          <w:szCs w:val="28"/>
+        </w:rPr>
+        <w:t xml:space="preserve"> di default  VS Code. Godot infatti dispone di un I</w:t>
       </w:r>
       <w:r>
         <w:rPr>
@@ -2769,7 +3044,7 @@
           <w:sz w:val="28"/>
           <w:szCs w:val="28"/>
         </w:rPr>
-        <w:t>È possibile notare, come detto in precedenza, che il funzionamento è molto simile a quello di uno script di Arduino.</w:t>
+        <w:t xml:space="preserve">In questo caso, con frame si intende il lasso di tempo necessario alla macchina per eseguire una volta tutti gli script dei nodi  presenti nella scena. </w:t>
       </w:r>
     </w:p>
     <w:p>
@@ -2785,21 +3060,6 @@
           <w:szCs w:val="28"/>
         </w:rPr>
         <w:lastRenderedPageBreak/>
-        <w:t xml:space="preserve">In questo caso, con frame si intende il lasso di tempo necessario alla macchina per eseguire una volta tutti gli script dei nodi  presenti nella scena. </w:t>
-      </w:r>
-    </w:p>
-    <w:p>
-      <w:pPr>
-        <w:rPr>
-          <w:sz w:val="28"/>
-          <w:szCs w:val="28"/>
-        </w:rPr>
-      </w:pPr>
-      <w:r>
-        <w:rPr>
-          <w:sz w:val="28"/>
-          <w:szCs w:val="28"/>
-        </w:rPr>
         <w:t xml:space="preserve">Quindi quanto più le operazioni da svolgere sono complesse, più tempo sarà necessario per eseguire tutti gli script. Di conseguenza la durata di un frame aumenta e questo vuol dire minor numero di frame che possono essere contenuti in un secondo. </w:t>
       </w:r>
     </w:p>
@@ -3035,15 +3295,7 @@
           <w:sz w:val="28"/>
           <w:szCs w:val="28"/>
         </w:rPr>
-        <w:t xml:space="preserve">, in questo modo verrà calcolata la posizione avendo come dato la posizione iniziale, quella finale e il peso. In </w:t>
-      </w:r>
-      <w:r>
-        <w:rPr>
-          <w:sz w:val="28"/>
-          <w:szCs w:val="28"/>
-        </w:rPr>
-        <w:lastRenderedPageBreak/>
-        <w:t>questo modo la posizione verrà aggiornata ad ogni frame, ma lo spostamento effettuato non dipenderà più dal frame, ma dal tempo trascorso.</w:t>
+        <w:t>, in questo modo verrà calcolata la posizione avendo come dato la posizione iniziale, quella finale e il peso. In questo modo la posizione verrà aggiornata ad ogni frame, ma lo spostamento effettuato non dipenderà più dal frame, ma dal tempo trascorso.</w:t>
       </w:r>
     </w:p>
     <w:p>
@@ -3064,6 +3316,7 @@
           <w:sz w:val="28"/>
           <w:szCs w:val="28"/>
         </w:rPr>
+        <w:lastRenderedPageBreak/>
         <w:t>Usare i metodi predisposti in Godot</w:t>
       </w:r>
       <w:r>
@@ -3367,29 +3620,36 @@
           <w:sz w:val="28"/>
           <w:szCs w:val="28"/>
         </w:rPr>
+        <w:t xml:space="preserve">Facendo questo e andando ad eseminare </w:t>
+      </w:r>
+      <w:r>
+        <w:rPr>
+          <w:sz w:val="28"/>
+          <w:szCs w:val="28"/>
+        </w:rPr>
+        <w:t xml:space="preserve">nell’inspector </w:t>
+      </w:r>
+      <w:r>
+        <w:rPr>
+          <w:sz w:val="28"/>
+          <w:szCs w:val="28"/>
+        </w:rPr>
+        <w:t>il nodo a cui è assegnato lo script che abbiamo modificato</w:t>
+      </w:r>
+      <w:r>
+        <w:rPr>
+          <w:sz w:val="28"/>
+          <w:szCs w:val="28"/>
+        </w:rPr>
+        <w:t xml:space="preserve">, noteremo che sarà comparsa la voce della proprietà da noi definita. Potremo quindi trascinare il nodo specifico, contente il tipo da </w:t>
+      </w:r>
+      <w:r>
+        <w:rPr>
+          <w:sz w:val="28"/>
+          <w:szCs w:val="28"/>
+        </w:rPr>
         <w:lastRenderedPageBreak/>
-        <w:t xml:space="preserve">Facendo questo e andando ad eseminare </w:t>
-      </w:r>
-      <w:r>
-        <w:rPr>
-          <w:sz w:val="28"/>
-          <w:szCs w:val="28"/>
-        </w:rPr>
-        <w:t xml:space="preserve">nell’inspector </w:t>
-      </w:r>
-      <w:r>
-        <w:rPr>
-          <w:sz w:val="28"/>
-          <w:szCs w:val="28"/>
-        </w:rPr>
-        <w:t>il nodo a cui è assegnato lo script che abbiamo modificato</w:t>
-      </w:r>
-      <w:r>
-        <w:rPr>
-          <w:sz w:val="28"/>
-          <w:szCs w:val="28"/>
-        </w:rPr>
-        <w:t>, noteremo che sarà comparsa la voce della proprietà da noi definita. Potremo quindi trascinare il nodo specifico, contente il tipo da refenziare, direttamente sulla nuova voce ottenuta, oppure cliccare su di essa e selezionare la risorsa cercata dall’</w:t>
+        <w:t>refenziare, direttamente sulla nuova voce ottenuta, oppure cliccare su di essa e selezionare la risorsa cercata dall’</w:t>
       </w:r>
       <w:r>
         <w:rPr>
@@ -3481,6 +3741,16 @@
         <w:rPr>
           <w:sz w:val="28"/>
           <w:szCs w:val="28"/>
+        </w:rPr>
+      </w:pPr>
+    </w:p>
+    <w:p>
+      <w:pPr>
+        <w:jc w:val="center"/>
+        <w:rPr>
+          <w:b/>
+          <w:sz w:val="36"/>
+          <w:szCs w:val="36"/>
         </w:rPr>
       </w:pPr>
     </w:p>
@@ -4466,7 +4736,7 @@
           <w:sz w:val="28"/>
           <w:szCs w:val="28"/>
         </w:rPr>
-        <w:t>4.3 Classi Statiche</w:t>
+        <w:t>Classi Statiche</w:t>
       </w:r>
     </w:p>
     <w:p>
@@ -6469,11 +6739,10 @@
           <w:szCs w:val="28"/>
           <w:lang w:eastAsia="it-IT"/>
         </w:rPr>
-        <w:lastRenderedPageBreak/>
         <w:drawing>
           <wp:inline distT="0" distB="0" distL="0" distR="0">
-            <wp:extent cx="5753735" cy="3217545"/>
-            <wp:effectExtent l="0" t="0" r="0" b="1905"/>
+            <wp:extent cx="4803294" cy="2686050"/>
+            <wp:effectExtent l="0" t="0" r="0" b="0"/>
             <wp:docPr id="25" name="Picture 25" descr="EsempioErroreEsercizio"/>
             <wp:cNvGraphicFramePr>
               <a:graphicFrameLocks xmlns:a="http://schemas.openxmlformats.org/drawingml/2006/main" noChangeAspect="1"/>
@@ -6488,7 +6757,7 @@
                     </pic:cNvPicPr>
                   </pic:nvPicPr>
                   <pic:blipFill>
-                    <a:blip r:embed="rId28">
+                    <a:blip r:embed="rId28" cstate="print">
                       <a:extLst>
                         <a:ext uri="{28A0092B-C50C-407E-A947-70E740481C1C}">
                           <a14:useLocalDpi xmlns:a14="http://schemas.microsoft.com/office/drawing/2010/main" val="0"/>
@@ -6503,7 +6772,7 @@
                   <pic:spPr bwMode="auto">
                     <a:xfrm>
                       <a:off x="0" y="0"/>
-                      <a:ext cx="5753735" cy="3217545"/>
+                      <a:ext cx="4830420" cy="2701219"/>
                     </a:xfrm>
                     <a:prstGeom prst="rect">
                       <a:avLst/>
@@ -6535,6 +6804,7 @@
           <w:sz w:val="28"/>
           <w:szCs w:val="28"/>
         </w:rPr>
+        <w:lastRenderedPageBreak/>
         <w:t>In questo modo è possibile creare nuovi esercizi da aggiungere all’applicazione senza dover scrivere alcun tipo di codice, andando semplicemente a sfruttare l’interfaccia grafica dell’editor.</w:t>
       </w:r>
     </w:p>
@@ -6675,49 +6945,49 @@
           <w:sz w:val="28"/>
           <w:szCs w:val="28"/>
         </w:rPr>
+        <w:t xml:space="preserve">Per farlo ho scritto questo codice nel _Process(), infatti in caso di errore la classe statica andrà a rendere false il booleano isConnectionOk e scriverà all’interna della stringa connectionError il messaggio di errore riscontrato. </w:t>
+      </w:r>
+    </w:p>
+    <w:p>
+      <w:pPr>
+        <w:spacing w:line="276" w:lineRule="auto"/>
+        <w:rPr>
+          <w:rFonts w:cstheme="minorHAnsi"/>
+          <w:sz w:val="28"/>
+          <w:szCs w:val="28"/>
+        </w:rPr>
+      </w:pPr>
+      <w:r>
+        <w:rPr>
+          <w:rFonts w:cstheme="minorHAnsi"/>
+          <w:sz w:val="28"/>
+          <w:szCs w:val="28"/>
+        </w:rPr>
+        <w:t>A questo punto, utilizzando la classe statica Static_PopupWindowSpawner viene creata una notifica nell’angolo in alto a destra dello schermo contenente il messaggio di errore.</w:t>
+      </w:r>
+    </w:p>
+    <w:p>
+      <w:pPr>
+        <w:spacing w:line="276" w:lineRule="auto"/>
+        <w:rPr>
+          <w:rFonts w:cstheme="minorHAnsi"/>
+          <w:sz w:val="28"/>
+          <w:szCs w:val="28"/>
+        </w:rPr>
+      </w:pPr>
+      <w:r>
+        <w:rPr>
+          <w:rFonts w:cstheme="minorHAnsi"/>
+          <w:noProof/>
+          <w:sz w:val="28"/>
+          <w:szCs w:val="28"/>
+          <w:lang w:eastAsia="it-IT"/>
+        </w:rPr>
         <w:lastRenderedPageBreak/>
-        <w:t xml:space="preserve">Per farlo ho scritto questo codice nel _Process(), infatti in caso di errore la classe statica andrà a rendere false il booleano isConnectionOk e scriverà all’interna della stringa connectionError il messaggio di errore riscontrato. </w:t>
-      </w:r>
-    </w:p>
-    <w:p>
-      <w:pPr>
-        <w:spacing w:line="276" w:lineRule="auto"/>
-        <w:rPr>
-          <w:rFonts w:cstheme="minorHAnsi"/>
-          <w:sz w:val="28"/>
-          <w:szCs w:val="28"/>
-        </w:rPr>
-      </w:pPr>
-      <w:r>
-        <w:rPr>
-          <w:rFonts w:cstheme="minorHAnsi"/>
-          <w:sz w:val="28"/>
-          <w:szCs w:val="28"/>
-        </w:rPr>
-        <w:t>A questo punto, utilizzando la classe statica Static_PopupWindowSpawner viene creata una notifica nell’angolo in alto a destra dello schermo contenente il messaggio di errore.</w:t>
-      </w:r>
-    </w:p>
-    <w:p>
-      <w:pPr>
-        <w:spacing w:line="276" w:lineRule="auto"/>
-        <w:rPr>
-          <w:rFonts w:cstheme="minorHAnsi"/>
-          <w:sz w:val="28"/>
-          <w:szCs w:val="28"/>
-        </w:rPr>
-      </w:pPr>
-      <w:r>
-        <w:rPr>
-          <w:rFonts w:cstheme="minorHAnsi"/>
-          <w:noProof/>
-          <w:sz w:val="28"/>
-          <w:szCs w:val="28"/>
-          <w:lang w:eastAsia="it-IT"/>
-        </w:rPr>
         <w:drawing>
           <wp:inline distT="0" distB="0" distL="0" distR="0">
-            <wp:extent cx="5753735" cy="3036570"/>
-            <wp:effectExtent l="0" t="0" r="0" b="0"/>
+            <wp:extent cx="5657850" cy="2985966"/>
+            <wp:effectExtent l="0" t="0" r="0" b="5080"/>
             <wp:docPr id="13" name="Picture 13" descr="NotificaErrore"/>
             <wp:cNvGraphicFramePr>
               <a:graphicFrameLocks xmlns:a="http://schemas.openxmlformats.org/drawingml/2006/main" noChangeAspect="1"/>
@@ -6747,7 +7017,7 @@
                   <pic:spPr bwMode="auto">
                     <a:xfrm>
                       <a:off x="0" y="0"/>
-                      <a:ext cx="5753735" cy="3036570"/>
+                      <a:ext cx="5669815" cy="2992280"/>
                     </a:xfrm>
                     <a:prstGeom prst="rect">
                       <a:avLst/>
@@ -6776,37 +7046,111 @@
     </w:p>
     <w:p>
       <w:pPr>
-        <w:rPr>
-          <w:sz w:val="28"/>
-          <w:szCs w:val="28"/>
-        </w:rPr>
-      </w:pPr>
-    </w:p>
-    <w:p>
-      <w:pPr>
-        <w:rPr>
-          <w:sz w:val="28"/>
-          <w:szCs w:val="28"/>
-        </w:rPr>
-      </w:pPr>
-    </w:p>
-    <w:p>
-      <w:pPr>
-        <w:spacing w:line="276" w:lineRule="auto"/>
-        <w:rPr>
-          <w:rFonts w:cstheme="minorHAnsi"/>
-          <w:b/>
-          <w:sz w:val="28"/>
-          <w:szCs w:val="28"/>
-        </w:rPr>
-      </w:pPr>
-      <w:r>
-        <w:rPr>
-          <w:rFonts w:cstheme="minorHAnsi"/>
-          <w:b/>
-          <w:sz w:val="28"/>
-          <w:szCs w:val="28"/>
-        </w:rPr>
+        <w:spacing w:line="276" w:lineRule="auto"/>
+        <w:rPr>
+          <w:rFonts w:cstheme="minorHAnsi"/>
+          <w:sz w:val="28"/>
+          <w:szCs w:val="28"/>
+        </w:rPr>
+      </w:pPr>
+      <w:r>
+        <w:rPr>
+          <w:rFonts w:cstheme="minorHAnsi"/>
+          <w:sz w:val="28"/>
+          <w:szCs w:val="28"/>
+        </w:rPr>
+        <w:t xml:space="preserve">È possibile inoltre </w:t>
+      </w:r>
+      <w:r>
+        <w:rPr>
+          <w:rFonts w:cstheme="minorHAnsi"/>
+          <w:b/>
+          <w:sz w:val="28"/>
+          <w:szCs w:val="28"/>
+        </w:rPr>
+        <w:t>configurare la modalità esercizio attraverso un file esterno</w:t>
+      </w:r>
+      <w:r>
+        <w:rPr>
+          <w:rFonts w:cstheme="minorHAnsi"/>
+          <w:sz w:val="28"/>
+          <w:szCs w:val="28"/>
+        </w:rPr>
+        <w:t xml:space="preserve">. Infatti al primo avvio del gioco verrà creata nella </w:t>
+      </w:r>
+      <w:r>
+        <w:rPr>
+          <w:rFonts w:cstheme="minorHAnsi"/>
+          <w:b/>
+          <w:sz w:val="28"/>
+          <w:szCs w:val="28"/>
+        </w:rPr>
+        <w:t>cartella documenti</w:t>
+      </w:r>
+      <w:r>
+        <w:rPr>
+          <w:rFonts w:cstheme="minorHAnsi"/>
+          <w:sz w:val="28"/>
+          <w:szCs w:val="28"/>
+        </w:rPr>
+        <w:t xml:space="preserve"> una cartella chiamata “</w:t>
+      </w:r>
+      <w:r>
+        <w:rPr>
+          <w:rFonts w:cstheme="minorHAnsi"/>
+          <w:b/>
+          <w:sz w:val="28"/>
+          <w:szCs w:val="28"/>
+        </w:rPr>
+        <w:t>ScriptAdventure</w:t>
+      </w:r>
+      <w:r>
+        <w:rPr>
+          <w:rFonts w:cstheme="minorHAnsi"/>
+          <w:sz w:val="28"/>
+          <w:szCs w:val="28"/>
+        </w:rPr>
+        <w:t>” con all’interno un file ini di configurazione. Andando a modificare questo file sarà possibile avviare il gioco direttamente nella modalità esercizio configurata come scritto nel file.</w:t>
+      </w:r>
+      <w:r>
+        <w:rPr>
+          <w:rFonts w:cstheme="minorHAnsi"/>
+          <w:sz w:val="28"/>
+          <w:szCs w:val="28"/>
+        </w:rPr>
+        <w:pict>
+          <v:shape id="_x0000_i1027" type="#_x0000_t75" style="width:509.25pt;height:291pt">
+            <v:imagedata r:id="rId31" o:title="ConfigIni"/>
+          </v:shape>
+        </w:pict>
+      </w:r>
+    </w:p>
+    <w:p>
+      <w:pPr>
+        <w:rPr>
+          <w:sz w:val="28"/>
+          <w:szCs w:val="28"/>
+        </w:rPr>
+      </w:pPr>
+    </w:p>
+    <w:p>
+      <w:pPr>
+        <w:spacing w:line="276" w:lineRule="auto"/>
+        <w:rPr>
+          <w:rFonts w:cstheme="minorHAnsi"/>
+          <w:b/>
+          <w:sz w:val="28"/>
+          <w:szCs w:val="28"/>
+        </w:rPr>
+      </w:pPr>
+      <w:r>
+        <w:rPr>
+          <w:rFonts w:cstheme="minorHAnsi"/>
+          <w:b/>
+          <w:sz w:val="28"/>
+          <w:szCs w:val="28"/>
+        </w:rPr>
+        <w:lastRenderedPageBreak/>
         <w:t>ScriptConsole</w:t>
       </w:r>
     </w:p>
@@ -6863,7 +7207,6 @@
           <w:szCs w:val="28"/>
           <w:lang w:eastAsia="it-IT"/>
         </w:rPr>
-        <w:lastRenderedPageBreak/>
         <w:drawing>
           <wp:inline distT="0" distB="0" distL="0" distR="0">
             <wp:extent cx="1457960" cy="2329180"/>
@@ -6882,7 +7225,7 @@
                     </pic:cNvPicPr>
                   </pic:nvPicPr>
                   <pic:blipFill>
-                    <a:blip r:embed="rId31">
+                    <a:blip r:embed="rId32">
                       <a:extLst>
                         <a:ext uri="{28A0092B-C50C-407E-A947-70E740481C1C}">
                           <a14:useLocalDpi xmlns:a14="http://schemas.microsoft.com/office/drawing/2010/main" val="0"/>
@@ -6994,7 +7337,7 @@
           <w:szCs w:val="28"/>
         </w:rPr>
       </w:pPr>
-      <w:hyperlink r:id="rId32" w:history="1">
+      <w:hyperlink r:id="rId33" w:history="1">
         <w:r>
           <w:rPr>
             <w:rStyle w:val="Hyperlink"/>
@@ -7038,7 +7381,16 @@
           <w:sz w:val="28"/>
           <w:szCs w:val="28"/>
         </w:rPr>
-        <w:t xml:space="preserve"> da me realizzata, la quale ha il compito di assegnare determinate azioni a determinati input della tastiera. </w:t>
+        <w:t xml:space="preserve"> da me </w:t>
+      </w:r>
+      <w:r>
+        <w:rPr>
+          <w:rFonts w:cstheme="minorHAnsi"/>
+          <w:sz w:val="28"/>
+          <w:szCs w:val="28"/>
+        </w:rPr>
+        <w:lastRenderedPageBreak/>
+        <w:t xml:space="preserve">realizzata, la quale ha il compito di assegnare determinate azioni a determinati input della tastiera. </w:t>
       </w:r>
     </w:p>
     <w:p>
@@ -7059,7 +7411,6 @@
           <w:szCs w:val="28"/>
           <w:lang w:eastAsia="it-IT"/>
         </w:rPr>
-        <w:lastRenderedPageBreak/>
         <w:drawing>
           <wp:inline distT="0" distB="0" distL="0" distR="0">
             <wp:extent cx="4727575" cy="3234690"/>
@@ -7078,7 +7429,7 @@
                     </pic:cNvPicPr>
                   </pic:nvPicPr>
                   <pic:blipFill>
-                    <a:blip r:embed="rId33">
+                    <a:blip r:embed="rId34">
                       <a:extLst>
                         <a:ext uri="{28A0092B-C50C-407E-A947-70E740481C1C}">
                           <a14:useLocalDpi xmlns:a14="http://schemas.microsoft.com/office/drawing/2010/main" val="0"/>
@@ -7285,6 +7636,7 @@
           <w:sz w:val="28"/>
           <w:szCs w:val="28"/>
         </w:rPr>
+        <w:lastRenderedPageBreak/>
         <w:t>All’interno della classe astratta ConsoleInteraction sono presenti varie proprietà e metodi. In particolare:</w:t>
       </w:r>
     </w:p>
@@ -7309,7 +7661,6 @@
           <w:sz w:val="28"/>
           <w:szCs w:val="28"/>
         </w:rPr>
-        <w:lastRenderedPageBreak/>
         <w:t>propertiesList</w:t>
       </w:r>
       <w:r>
@@ -7777,7 +8128,7 @@
                     </pic:cNvPicPr>
                   </pic:nvPicPr>
                   <pic:blipFill>
-                    <a:blip r:embed="rId34" cstate="print">
+                    <a:blip r:embed="rId35" cstate="print">
                       <a:extLst>
                         <a:ext uri="{28A0092B-C50C-407E-A947-70E740481C1C}">
                           <a14:useLocalDpi xmlns:a14="http://schemas.microsoft.com/office/drawing/2010/main" val="0"/>
@@ -8074,7 +8425,7 @@
                     </pic:cNvPicPr>
                   </pic:nvPicPr>
                   <pic:blipFill>
-                    <a:blip r:embed="rId35">
+                    <a:blip r:embed="rId36">
                       <a:extLst>
                         <a:ext uri="{28A0092B-C50C-407E-A947-70E740481C1C}">
                           <a14:useLocalDpi xmlns:a14="http://schemas.microsoft.com/office/drawing/2010/main" val="0"/>
@@ -8142,7 +8493,7 @@
                     </pic:cNvPicPr>
                   </pic:nvPicPr>
                   <pic:blipFill>
-                    <a:blip r:embed="rId36" cstate="print">
+                    <a:blip r:embed="rId37" cstate="print">
                       <a:extLst>
                         <a:ext uri="{28A0092B-C50C-407E-A947-70E740481C1C}">
                           <a14:useLocalDpi xmlns:a14="http://schemas.microsoft.com/office/drawing/2010/main" val="0"/>
@@ -8312,7 +8663,7 @@
                     </pic:cNvPicPr>
                   </pic:nvPicPr>
                   <pic:blipFill>
-                    <a:blip r:embed="rId37">
+                    <a:blip r:embed="rId38">
                       <a:extLst>
                         <a:ext uri="{28A0092B-C50C-407E-A947-70E740481C1C}">
                           <a14:useLocalDpi xmlns:a14="http://schemas.microsoft.com/office/drawing/2010/main" val="0"/>
@@ -8572,7 +8923,7 @@
                     </pic:cNvPicPr>
                   </pic:nvPicPr>
                   <pic:blipFill>
-                    <a:blip r:embed="rId38">
+                    <a:blip r:embed="rId39">
                       <a:extLst>
                         <a:ext uri="{28A0092B-C50C-407E-A947-70E740481C1C}">
                           <a14:useLocalDpi xmlns:a14="http://schemas.microsoft.com/office/drawing/2010/main" val="0"/>
@@ -9160,7 +9511,7 @@
                     </pic:cNvPicPr>
                   </pic:nvPicPr>
                   <pic:blipFill>
-                    <a:blip r:embed="rId39">
+                    <a:blip r:embed="rId40">
                       <a:extLst>
                         <a:ext uri="{28A0092B-C50C-407E-A947-70E740481C1C}">
                           <a14:useLocalDpi xmlns:a14="http://schemas.microsoft.com/office/drawing/2010/main" val="0"/>
@@ -9201,7 +9552,7 @@
       </w:pPr>
     </w:p>
     <w:sectPr>
-      <w:footerReference w:type="default" r:id="rId40"/>
+      <w:footerReference w:type="default" r:id="rId41"/>
       <w:pgSz w:w="11906" w:h="16838"/>
       <w:pgMar w:top="1417" w:right="1134" w:bottom="1134" w:left="1134" w:header="708" w:footer="708" w:gutter="0"/>
       <w:pgNumType w:start="0"/>
@@ -9271,7 +9622,7 @@
           <w:rPr>
             <w:noProof/>
           </w:rPr>
-          <w:t>1</w:t>
+          <w:t>21</w:t>
         </w:r>
         <w:r>
           <w:rPr>

</xml_diff>